<commit_message>
Update GPS para localizar mascotas.docx
</commit_message>
<xml_diff>
--- a/GPS para localizar mascotas.docx
+++ b/GPS para localizar mascotas.docx
@@ -312,6 +312,14 @@
               </w:rPr>
               <w:t>El usuario debe estar autenticado</w:t>
             </w:r>
+            <w:r>
+              <w:rPr>
+                <w:rFonts w:ascii="Arial" w:hAnsi="Arial" w:cs="Arial"/>
+              </w:rPr>
+              <w:t>, la mascota debe tener el chip del GPS</w:t>
+            </w:r>
+            <w:bookmarkStart w:id="0" w:name="_GoBack"/>
+            <w:bookmarkEnd w:id="0"/>
           </w:p>
         </w:tc>
       </w:tr>
@@ -398,14 +406,7 @@
                 <w:rFonts w:ascii="Arial" w:hAnsi="Arial" w:cs="Arial"/>
                 <w:b/>
               </w:rPr>
-              <w:t>Alertas</w:t>
-            </w:r>
-            <w:r>
-              <w:rPr>
-                <w:rFonts w:ascii="Arial" w:hAnsi="Arial" w:cs="Arial"/>
-                <w:b/>
-              </w:rPr>
-              <w:t xml:space="preserve"> </w:t>
+              <w:t xml:space="preserve">Alertas </w:t>
             </w:r>
           </w:p>
         </w:tc>
@@ -567,19 +568,7 @@
               <w:rPr>
                 <w:rFonts w:ascii="Arial" w:hAnsi="Arial" w:cs="Arial"/>
               </w:rPr>
-              <w:t xml:space="preserve">El usuario </w:t>
-            </w:r>
-            <w:r>
-              <w:rPr>
-                <w:rFonts w:ascii="Arial" w:hAnsi="Arial" w:cs="Arial"/>
-              </w:rPr>
-              <w:t>le notifican</w:t>
-            </w:r>
-            <w:r>
-              <w:rPr>
-                <w:rFonts w:ascii="Arial" w:hAnsi="Arial" w:cs="Arial"/>
-              </w:rPr>
-              <w:t xml:space="preserve">, </w:t>
+              <w:t xml:space="preserve">El usuario le notifican, </w:t>
             </w:r>
           </w:p>
           <w:p>
@@ -677,8 +666,6 @@
               </w:rPr>
               <w:t>El usuario debe estar autenticado</w:t>
             </w:r>
-            <w:bookmarkStart w:id="0" w:name="_GoBack"/>
-            <w:bookmarkEnd w:id="0"/>
           </w:p>
         </w:tc>
       </w:tr>

</xml_diff>